<commit_message>
Worked on reseach and progress files
</commit_message>
<xml_diff>
--- a/docs/voortgang.docx
+++ b/docs/voortgang.docx
@@ -10,43 +10,108 @@
     <w:p/>
     <w:p>
       <w:r>
-        <w:t>PVA maken : 3,5 weken</w:t>
+        <w:t xml:space="preserve">PVA </w:t>
+      </w:r>
+      <w:proofErr w:type="gramStart"/>
+      <w:r>
+        <w:t>maken :</w:t>
+      </w:r>
+      <w:proofErr w:type="gramEnd"/>
+      <w:r>
+        <w:t xml:space="preserve"> 3,5 weken</w:t>
       </w:r>
     </w:p>
     <w:p/>
     <w:p>
       <w:r>
-        <w:t>PVA verbeteren : 1,5 week</w:t>
+        <w:t xml:space="preserve">PVA </w:t>
+      </w:r>
+      <w:proofErr w:type="gramStart"/>
+      <w:r>
+        <w:t>verbeteren :</w:t>
+      </w:r>
+      <w:proofErr w:type="gramEnd"/>
+      <w:r>
+        <w:t xml:space="preserve"> 1,5 week</w:t>
       </w:r>
     </w:p>
     <w:p/>
     <w:p>
       <w:r>
-        <w:t>Informatieverzameling rust : 2,5 week</w:t>
+        <w:t xml:space="preserve">Informatieverzameling </w:t>
+      </w:r>
+      <w:proofErr w:type="gramStart"/>
+      <w:r>
+        <w:t>rust :</w:t>
+      </w:r>
+      <w:proofErr w:type="gramEnd"/>
+      <w:r>
+        <w:t xml:space="preserve"> 2,5 week</w:t>
       </w:r>
     </w:p>
     <w:p/>
     <w:p>
       <w:r>
-        <w:t>Rust leren : 1 week</w:t>
+        <w:t xml:space="preserve">Rust </w:t>
+      </w:r>
+      <w:proofErr w:type="gramStart"/>
+      <w:r>
+        <w:t>leren :</w:t>
+      </w:r>
+      <w:proofErr w:type="gramEnd"/>
+      <w:r>
+        <w:t xml:space="preserve"> 1 week</w:t>
       </w:r>
     </w:p>
     <w:p/>
     <w:p>
       <w:r>
-        <w:t>C++SE1 opdrachten : (schatting) 0,5 week</w:t>
+        <w:t xml:space="preserve">Rust Speed test gegevens voor deel vraag </w:t>
+      </w:r>
+      <w:r>
+        <w:t>4</w:t>
+      </w:r>
+      <w:bookmarkStart w:id="0" w:name="_GoBack"/>
+      <w:bookmarkEnd w:id="0"/>
+      <w:r>
+        <w:t>: (schattign) 1 week</w:t>
       </w:r>
     </w:p>
     <w:p/>
     <w:p>
       <w:r>
-        <w:t>ATP opdrachten : (schatting) 1 week</w:t>
+        <w:t xml:space="preserve">C++SE1 </w:t>
+      </w:r>
+      <w:proofErr w:type="gramStart"/>
+      <w:r>
+        <w:t>opdrachten :</w:t>
+      </w:r>
+      <w:proofErr w:type="gramEnd"/>
+      <w:r>
+        <w:t xml:space="preserve"> (schatting) </w:t>
+      </w:r>
+      <w:r>
+        <w:t>1,</w:t>
+      </w:r>
+      <w:r>
+        <w:t>5 week</w:t>
       </w:r>
     </w:p>
+    <w:p/>
     <w:p>
-      <w:bookmarkStart w:id="0" w:name="_GoBack"/>
-      <w:bookmarkEnd w:id="0"/>
+      <w:r>
+        <w:t xml:space="preserve">ATP </w:t>
+      </w:r>
+      <w:proofErr w:type="gramStart"/>
+      <w:r>
+        <w:t>opdrachten :</w:t>
+      </w:r>
+      <w:proofErr w:type="gramEnd"/>
+      <w:r>
+        <w:t xml:space="preserve"> (schatting) 1 week</w:t>
+      </w:r>
     </w:p>
+    <w:p/>
     <w:sectPr>
       <w:pgSz w:w="11906" w:h="16838"/>
       <w:pgMar w:top="1417" w:right="1417" w:bottom="1417" w:left="1417" w:header="708" w:footer="708" w:gutter="0"/>

</xml_diff>